<commit_message>
Updated Server & documents
</commit_message>
<xml_diff>
--- a/documents/1주차 보고서_팀명.docx
+++ b/documents/1주차 보고서_팀명.docx
@@ -12,8 +12,7 @@
         <w:gridCol w:w="1555"/>
         <w:gridCol w:w="2953"/>
         <w:gridCol w:w="1583"/>
-        <w:gridCol w:w="1701"/>
-        <w:gridCol w:w="1224"/>
+        <w:gridCol w:w="2925"/>
       </w:tblGrid>
       <w:tr>
         <w:trPr>
@@ -22,7 +21,7 @@
         <w:tc>
           <w:tcPr>
             <w:tcW w:w="9016" w:type="dxa"/>
-            <w:gridSpan w:val="5"/>
+            <w:gridSpan w:val="4"/>
             <w:shd w:val="clear" w:color="auto" w:fill="D9E2F3" w:themeFill="accent1" w:themeFillTint="33"/>
             <w:vAlign w:val="center"/>
           </w:tcPr>
@@ -172,7 +171,6 @@
         <w:tc>
           <w:tcPr>
             <w:tcW w:w="2925" w:type="dxa"/>
-            <w:gridSpan w:val="2"/>
             <w:vAlign w:val="center"/>
           </w:tcPr>
           <w:p/>
@@ -199,7 +197,7 @@
         <w:tc>
           <w:tcPr>
             <w:tcW w:w="7461" w:type="dxa"/>
-            <w:gridSpan w:val="4"/>
+            <w:gridSpan w:val="3"/>
             <w:vAlign w:val="center"/>
           </w:tcPr>
           <w:p/>
@@ -212,7 +210,7 @@
         <w:tc>
           <w:tcPr>
             <w:tcW w:w="9016" w:type="dxa"/>
-            <w:gridSpan w:val="5"/>
+            <w:gridSpan w:val="4"/>
             <w:shd w:val="clear" w:color="auto" w:fill="D9E2F3" w:themeFill="accent1" w:themeFillTint="33"/>
             <w:vAlign w:val="center"/>
           </w:tcPr>
@@ -242,7 +240,7 @@
         <w:tc>
           <w:tcPr>
             <w:tcW w:w="9016" w:type="dxa"/>
-            <w:gridSpan w:val="5"/>
+            <w:gridSpan w:val="4"/>
             <w:vAlign w:val="center"/>
           </w:tcPr>
           <w:p>
@@ -298,7 +296,7 @@
         </w:tc>
         <w:tc>
           <w:tcPr>
-            <w:tcW w:w="6237" w:type="dxa"/>
+            <w:tcW w:w="7461" w:type="dxa"/>
             <w:gridSpan w:val="3"/>
             <w:vAlign w:val="center"/>
           </w:tcPr>
@@ -320,26 +318,6 @@
                 <w:rFonts w:hint="eastAsia"/>
               </w:rPr>
               <w:t>역할</w:t>
-            </w:r>
-          </w:p>
-        </w:tc>
-        <w:tc>
-          <w:tcPr>
-            <w:tcW w:w="1224" w:type="dxa"/>
-            <w:vAlign w:val="center"/>
-          </w:tcPr>
-          <w:p>
-            <w:pPr>
-              <w:jc w:val="center"/>
-            </w:pPr>
-            <w:r>
-              <w:rPr>
-                <w:rFonts w:hint="eastAsia"/>
-              </w:rPr>
-              <w:t xml:space="preserve">참여도 </w:t>
-            </w:r>
-            <w:r>
-              <w:t>(%)</w:t>
             </w:r>
           </w:p>
         </w:tc>
@@ -361,7 +339,7 @@
         </w:tc>
         <w:tc>
           <w:tcPr>
-            <w:tcW w:w="6237" w:type="dxa"/>
+            <w:tcW w:w="7461" w:type="dxa"/>
             <w:gridSpan w:val="3"/>
             <w:vAlign w:val="center"/>
           </w:tcPr>
@@ -373,13 +351,7 @@
               <w:rPr>
                 <w:rFonts w:hint="eastAsia"/>
               </w:rPr>
-              <w:t>화</w:t>
-            </w:r>
-            <w:r>
-              <w:rPr>
-                <w:rFonts w:hint="eastAsia"/>
-              </w:rPr>
-              <w:t>-</w:t>
+              <w:t>화-</w:t>
             </w:r>
           </w:p>
           <w:p>
@@ -394,26 +366,12 @@
             </w:r>
           </w:p>
           <w:p>
-            <w:pPr>
-              <w:jc w:val="left"/>
-            </w:pPr>
             <w:r>
               <w:rPr>
                 <w:rFonts w:hint="eastAsia"/>
               </w:rPr>
               <w:t>금-</w:t>
             </w:r>
-          </w:p>
-        </w:tc>
-        <w:tc>
-          <w:tcPr>
-            <w:tcW w:w="1224" w:type="dxa"/>
-            <w:vAlign w:val="center"/>
-          </w:tcPr>
-          <w:p>
-            <w:pPr>
-              <w:jc w:val="center"/>
-            </w:pPr>
           </w:p>
         </w:tc>
       </w:tr>
@@ -434,7 +392,7 @@
         </w:tc>
         <w:tc>
           <w:tcPr>
-            <w:tcW w:w="6237" w:type="dxa"/>
+            <w:tcW w:w="7461" w:type="dxa"/>
             <w:gridSpan w:val="3"/>
             <w:vAlign w:val="center"/>
           </w:tcPr>
@@ -446,13 +404,7 @@
               <w:rPr>
                 <w:rFonts w:hint="eastAsia"/>
               </w:rPr>
-              <w:t xml:space="preserve">화 </w:t>
-            </w:r>
-            <w:r>
-              <w:rPr>
-                <w:rFonts w:hint="eastAsia"/>
-              </w:rPr>
-              <w:t>-</w:t>
+              <w:t>화 -</w:t>
             </w:r>
           </w:p>
           <w:p>
@@ -467,26 +419,12 @@
             </w:r>
           </w:p>
           <w:p>
-            <w:pPr>
-              <w:jc w:val="left"/>
-            </w:pPr>
             <w:r>
               <w:rPr>
                 <w:rFonts w:hint="eastAsia"/>
               </w:rPr>
               <w:t>금-</w:t>
             </w:r>
-          </w:p>
-        </w:tc>
-        <w:tc>
-          <w:tcPr>
-            <w:tcW w:w="1224" w:type="dxa"/>
-            <w:vAlign w:val="center"/>
-          </w:tcPr>
-          <w:p>
-            <w:pPr>
-              <w:jc w:val="center"/>
-            </w:pPr>
           </w:p>
         </w:tc>
       </w:tr>
@@ -507,7 +445,7 @@
         </w:tc>
         <w:tc>
           <w:tcPr>
-            <w:tcW w:w="6237" w:type="dxa"/>
+            <w:tcW w:w="7461" w:type="dxa"/>
             <w:gridSpan w:val="3"/>
             <w:vAlign w:val="center"/>
           </w:tcPr>
@@ -519,13 +457,7 @@
               <w:rPr>
                 <w:rFonts w:hint="eastAsia"/>
               </w:rPr>
-              <w:t xml:space="preserve">화 </w:t>
-            </w:r>
-            <w:r>
-              <w:rPr>
-                <w:rFonts w:hint="eastAsia"/>
-              </w:rPr>
-              <w:t>-</w:t>
+              <w:t>화 -</w:t>
             </w:r>
           </w:p>
           <w:p>
@@ -540,26 +472,12 @@
             </w:r>
           </w:p>
           <w:p>
-            <w:pPr>
-              <w:jc w:val="left"/>
-            </w:pPr>
             <w:r>
               <w:rPr>
                 <w:rFonts w:hint="eastAsia"/>
               </w:rPr>
               <w:t>금-</w:t>
             </w:r>
-          </w:p>
-        </w:tc>
-        <w:tc>
-          <w:tcPr>
-            <w:tcW w:w="1224" w:type="dxa"/>
-            <w:vAlign w:val="center"/>
-          </w:tcPr>
-          <w:p>
-            <w:pPr>
-              <w:jc w:val="center"/>
-            </w:pPr>
           </w:p>
         </w:tc>
       </w:tr>
@@ -580,7 +498,7 @@
         </w:tc>
         <w:tc>
           <w:tcPr>
-            <w:tcW w:w="6237" w:type="dxa"/>
+            <w:tcW w:w="7461" w:type="dxa"/>
             <w:gridSpan w:val="3"/>
             <w:vAlign w:val="center"/>
           </w:tcPr>
@@ -592,13 +510,7 @@
               <w:rPr>
                 <w:rFonts w:hint="eastAsia"/>
               </w:rPr>
-              <w:t xml:space="preserve">화 </w:t>
-            </w:r>
-            <w:r>
-              <w:rPr>
-                <w:rFonts w:hint="eastAsia"/>
-              </w:rPr>
-              <w:t>-</w:t>
+              <w:t>화 -</w:t>
             </w:r>
           </w:p>
           <w:p>
@@ -613,26 +525,12 @@
             </w:r>
           </w:p>
           <w:p>
-            <w:pPr>
-              <w:jc w:val="left"/>
-            </w:pPr>
             <w:r>
               <w:rPr>
                 <w:rFonts w:hint="eastAsia"/>
               </w:rPr>
               <w:t>금-</w:t>
             </w:r>
-          </w:p>
-        </w:tc>
-        <w:tc>
-          <w:tcPr>
-            <w:tcW w:w="1224" w:type="dxa"/>
-            <w:vAlign w:val="center"/>
-          </w:tcPr>
-          <w:p>
-            <w:pPr>
-              <w:jc w:val="center"/>
-            </w:pPr>
           </w:p>
         </w:tc>
       </w:tr>
@@ -653,7 +551,7 @@
         </w:tc>
         <w:tc>
           <w:tcPr>
-            <w:tcW w:w="6237" w:type="dxa"/>
+            <w:tcW w:w="7461" w:type="dxa"/>
             <w:gridSpan w:val="3"/>
             <w:vAlign w:val="center"/>
           </w:tcPr>
@@ -665,13 +563,7 @@
               <w:rPr>
                 <w:rFonts w:hint="eastAsia"/>
               </w:rPr>
-              <w:t xml:space="preserve">화 </w:t>
-            </w:r>
-            <w:r>
-              <w:rPr>
-                <w:rFonts w:hint="eastAsia"/>
-              </w:rPr>
-              <w:t>-</w:t>
+              <w:t>화 -</w:t>
             </w:r>
           </w:p>
           <w:p>
@@ -686,26 +578,12 @@
             </w:r>
           </w:p>
           <w:p>
-            <w:pPr>
-              <w:jc w:val="left"/>
-            </w:pPr>
             <w:r>
               <w:rPr>
                 <w:rFonts w:hint="eastAsia"/>
               </w:rPr>
               <w:t>금-</w:t>
             </w:r>
-          </w:p>
-        </w:tc>
-        <w:tc>
-          <w:tcPr>
-            <w:tcW w:w="1224" w:type="dxa"/>
-            <w:vAlign w:val="center"/>
-          </w:tcPr>
-          <w:p>
-            <w:pPr>
-              <w:jc w:val="center"/>
-            </w:pPr>
           </w:p>
         </w:tc>
       </w:tr>
@@ -726,7 +604,7 @@
         </w:tc>
         <w:tc>
           <w:tcPr>
-            <w:tcW w:w="6237" w:type="dxa"/>
+            <w:tcW w:w="7461" w:type="dxa"/>
             <w:gridSpan w:val="3"/>
             <w:vAlign w:val="center"/>
           </w:tcPr>
@@ -738,13 +616,7 @@
               <w:rPr>
                 <w:rFonts w:hint="eastAsia"/>
               </w:rPr>
-              <w:t xml:space="preserve">화 </w:t>
-            </w:r>
-            <w:r>
-              <w:rPr>
-                <w:rFonts w:hint="eastAsia"/>
-              </w:rPr>
-              <w:t>-</w:t>
+              <w:t>화 -</w:t>
             </w:r>
           </w:p>
           <w:p>
@@ -759,26 +631,12 @@
             </w:r>
           </w:p>
           <w:p>
-            <w:pPr>
-              <w:jc w:val="left"/>
-            </w:pPr>
             <w:r>
               <w:rPr>
                 <w:rFonts w:hint="eastAsia"/>
               </w:rPr>
               <w:t>금-</w:t>
             </w:r>
-          </w:p>
-        </w:tc>
-        <w:tc>
-          <w:tcPr>
-            <w:tcW w:w="1224" w:type="dxa"/>
-            <w:vAlign w:val="center"/>
-          </w:tcPr>
-          <w:p>
-            <w:pPr>
-              <w:jc w:val="center"/>
-            </w:pPr>
           </w:p>
         </w:tc>
       </w:tr>
@@ -799,7 +657,7 @@
         </w:tc>
         <w:tc>
           <w:tcPr>
-            <w:tcW w:w="6237" w:type="dxa"/>
+            <w:tcW w:w="7461" w:type="dxa"/>
             <w:gridSpan w:val="3"/>
             <w:vAlign w:val="center"/>
           </w:tcPr>
@@ -811,13 +669,7 @@
               <w:rPr>
                 <w:rFonts w:hint="eastAsia"/>
               </w:rPr>
-              <w:t xml:space="preserve">화 </w:t>
-            </w:r>
-            <w:r>
-              <w:rPr>
-                <w:rFonts w:hint="eastAsia"/>
-              </w:rPr>
-              <w:t>-</w:t>
+              <w:t>화 -</w:t>
             </w:r>
           </w:p>
           <w:p>
@@ -832,26 +684,12 @@
             </w:r>
           </w:p>
           <w:p>
-            <w:pPr>
-              <w:jc w:val="left"/>
-            </w:pPr>
             <w:r>
               <w:rPr>
                 <w:rFonts w:hint="eastAsia"/>
               </w:rPr>
               <w:t>금-</w:t>
             </w:r>
-          </w:p>
-        </w:tc>
-        <w:tc>
-          <w:tcPr>
-            <w:tcW w:w="1224" w:type="dxa"/>
-            <w:vAlign w:val="center"/>
-          </w:tcPr>
-          <w:p>
-            <w:pPr>
-              <w:jc w:val="center"/>
-            </w:pPr>
           </w:p>
         </w:tc>
       </w:tr>
@@ -872,7 +710,7 @@
         </w:tc>
         <w:tc>
           <w:tcPr>
-            <w:tcW w:w="6237" w:type="dxa"/>
+            <w:tcW w:w="7461" w:type="dxa"/>
             <w:gridSpan w:val="3"/>
             <w:vAlign w:val="center"/>
           </w:tcPr>
@@ -884,13 +722,7 @@
               <w:rPr>
                 <w:rFonts w:hint="eastAsia"/>
               </w:rPr>
-              <w:t xml:space="preserve">화 </w:t>
-            </w:r>
-            <w:r>
-              <w:rPr>
-                <w:rFonts w:hint="eastAsia"/>
-              </w:rPr>
-              <w:t>-</w:t>
+              <w:t>화 -</w:t>
             </w:r>
           </w:p>
           <w:p>
@@ -905,26 +737,12 @@
             </w:r>
           </w:p>
           <w:p>
-            <w:pPr>
-              <w:jc w:val="left"/>
-            </w:pPr>
             <w:r>
               <w:rPr>
                 <w:rFonts w:hint="eastAsia"/>
               </w:rPr>
               <w:t>금-</w:t>
             </w:r>
-          </w:p>
-        </w:tc>
-        <w:tc>
-          <w:tcPr>
-            <w:tcW w:w="1224" w:type="dxa"/>
-            <w:vAlign w:val="center"/>
-          </w:tcPr>
-          <w:p>
-            <w:pPr>
-              <w:jc w:val="center"/>
-            </w:pPr>
           </w:p>
         </w:tc>
       </w:tr>

</xml_diff>